<commit_message>
etapas do cilco de vida
</commit_message>
<xml_diff>
--- a/Organização/Engenhariadesoftware.docx
+++ b/Organização/Engenhariadesoftware.docx
@@ -79,16 +79,7 @@
           <w:sz w:val="24"/>
           <w:szCs w:val="24"/>
         </w:rPr>
-        <w:t xml:space="preserve">DEVMEDIA </w:t>
-      </w:r>
-      <w:r>
-        <w:rPr>
-          <w:i/>
-          <w:iCs/>
-          <w:sz w:val="24"/>
-          <w:szCs w:val="24"/>
-        </w:rPr>
-        <w:t xml:space="preserve">(2015) no artigo de Higor medeiros, </w:t>
+        <w:t xml:space="preserve">DEVMEDIA (2015) no artigo de Higor medeiros, </w:t>
       </w:r>
       <w:r>
         <w:rPr>
@@ -97,25 +88,7 @@
           <w:sz w:val="24"/>
           <w:szCs w:val="24"/>
         </w:rPr>
-        <w:t>a engenharia de software é a área que abrange um processo, um conjunto de métodos e ferramentas que possibilitam o desenvolvimento de software de alta qualidade.</w:t>
-      </w:r>
-      <w:r>
-        <w:rPr>
-          <w:i w:val="false"/>
-          <w:iCs w:val="false"/>
-          <w:sz w:val="24"/>
-          <w:szCs w:val="24"/>
-        </w:rPr>
-        <w:t xml:space="preserve"> Tendo como definição de software como um produto desenvolvido por profissionais que dão suporte a esse software a longo prazo. </w:t>
-      </w:r>
-      <w:r>
-        <w:rPr>
-          <w:i w:val="false"/>
-          <w:iCs w:val="false"/>
-          <w:sz w:val="24"/>
-          <w:szCs w:val="24"/>
-        </w:rPr>
-        <w:t>Softwares são programas executaveis em computadores com finalidade de apresentar conteúdos virtuais.</w:t>
+        <w:t>a engenharia de software é a área que abrange um processo, um conjunto de métodos e ferramentas que possibilitam o desenvolvimento de software de alta qualidade. Tendo como definição de software como um produto desenvolvido por profissionais que dão suporte a esse software a longo prazo. Softwares são programas executaveis em computadores com finalidade de apresentar conteúdos virtuais.</w:t>
       </w:r>
     </w:p>
     <w:p>
@@ -177,12 +150,16 @@
           <w:dstrike w:val="false"/>
           <w:color w:val="000000"/>
           <w:u w:val="none"/>
-          <w:effect w:val="none"/>
-        </w:rPr>
-      </w:pPr>
-      <w:r>
-        <w:rPr>
-          <w:highlight w:val="white"/>
+          <w:effect w:val="blinkBackground"/>
+        </w:rPr>
+      </w:pPr>
+      <w:r>
+        <w:rPr>
+          <w:strike w:val="false"/>
+          <w:dstrike w:val="false"/>
+          <w:color w:val="000000"/>
+          <w:u w:val="none"/>
+          <w:effect w:val="blinkBackground"/>
         </w:rPr>
       </w:r>
     </w:p>
@@ -280,24 +257,6 @@
         <w:pStyle w:val="Normal"/>
         <w:spacing w:lineRule="auto" w:line="360"/>
         <w:jc w:val="both"/>
-        <w:rPr>
-          <w:sz w:val="24"/>
-          <w:szCs w:val="24"/>
-        </w:rPr>
-      </w:pPr>
-      <w:r>
-        <w:rPr>
-          <w:sz w:val="24"/>
-          <w:szCs w:val="24"/>
-        </w:rPr>
-        <w:t>Na engenharia de software o foco é a entrega com qualidade, ou seja entre as ferramentas, métodos e processos o foco é na qualidade, por isso a justificativa das abordadens das metodologias na criação de softwares sistemáticos. A metodologia é a responsável por estabalecer a base do processo através de atividades estruturais que podem ser aplicadas a projetos de   softwares complexos ou não.</w:t>
-      </w:r>
-    </w:p>
-    <w:p>
-      <w:pPr>
-        <w:pStyle w:val="Normal"/>
-        <w:spacing w:lineRule="auto" w:line="360"/>
-        <w:jc w:val="both"/>
         <w:rPr/>
       </w:pPr>
       <w:r>
@@ -305,6 +264,21 @@
           <w:sz w:val="24"/>
           <w:szCs w:val="24"/>
         </w:rPr>
+        <w:t>Na engenharia de software entre as ferramentas, métodos e processos o foco é na qualidade, por isso a justificativa das abordadens das metodologias na criação de softwares sistemáticos. A metodologia é a responsável por estabalecer a base do processo através de atividades estruturais que podem ser aplicadas a projetos de   softwares complexos ou não.</w:t>
+      </w:r>
+    </w:p>
+    <w:p>
+      <w:pPr>
+        <w:pStyle w:val="Normal"/>
+        <w:spacing w:lineRule="auto" w:line="360"/>
+        <w:jc w:val="both"/>
+        <w:rPr/>
+      </w:pPr>
+      <w:r>
+        <w:rPr>
+          <w:sz w:val="24"/>
+          <w:szCs w:val="24"/>
+        </w:rPr>
         <w:t xml:space="preserve">Os modelos de processo na engenharia de </w:t>
       </w:r>
       <w:r>
@@ -444,10 +418,7 @@
         <w:pStyle w:val="Normal"/>
         <w:spacing w:lineRule="auto" w:line="360"/>
         <w:jc w:val="both"/>
-        <w:rPr>
-          <w:sz w:val="24"/>
-          <w:szCs w:val="24"/>
-        </w:rPr>
+        <w:rPr/>
       </w:pPr>
       <w:r>
         <w:rPr>
@@ -455,6 +426,20 @@
           <w:szCs w:val="24"/>
         </w:rPr>
         <w:t xml:space="preserve">As etapas dos processos são: </w:t>
+      </w:r>
+    </w:p>
+    <w:p>
+      <w:pPr>
+        <w:pStyle w:val="Normal"/>
+        <w:spacing w:lineRule="auto" w:line="360"/>
+        <w:jc w:val="both"/>
+        <w:rPr>
+          <w:sz w:val="24"/>
+          <w:szCs w:val="24"/>
+        </w:rPr>
+      </w:pPr>
+      <w:r>
+        <w:rPr/>
       </w:r>
     </w:p>
     <w:p>
@@ -465,7 +450,7 @@
           <w:numId w:val="1"/>
         </w:numPr>
         <w:spacing w:lineRule="auto" w:line="360" w:before="0" w:after="0"/>
-        <w:ind w:left="0" w:right="0" w:hanging="360"/>
+        <w:ind w:left="720" w:right="0" w:hanging="360"/>
         <w:contextualSpacing/>
         <w:jc w:val="both"/>
         <w:rPr/>
@@ -486,7 +471,7 @@
           <w:numId w:val="1"/>
         </w:numPr>
         <w:spacing w:lineRule="auto" w:line="360" w:before="0" w:after="0"/>
-        <w:ind w:left="0" w:right="0" w:hanging="360"/>
+        <w:ind w:left="720" w:right="0" w:hanging="360"/>
         <w:contextualSpacing/>
         <w:jc w:val="both"/>
         <w:rPr>
@@ -499,21 +484,7 @@
           <w:sz w:val="24"/>
           <w:szCs w:val="24"/>
         </w:rPr>
-        <w:t xml:space="preserve">Analise de </w:t>
-      </w:r>
-      <w:r>
-        <w:rPr>
-          <w:sz w:val="24"/>
-          <w:szCs w:val="24"/>
-        </w:rPr>
-        <w:t>requisitos</w:t>
-      </w:r>
-      <w:r>
-        <w:rPr>
-          <w:sz w:val="24"/>
-          <w:szCs w:val="24"/>
-        </w:rPr>
-        <w:t xml:space="preserve"> </w:t>
+        <w:t xml:space="preserve">Analise de requisitos </w:t>
         <w:tab/>
       </w:r>
     </w:p>
@@ -525,7 +496,7 @@
           <w:numId w:val="1"/>
         </w:numPr>
         <w:spacing w:lineRule="auto" w:line="360" w:before="0" w:after="0"/>
-        <w:ind w:left="0" w:right="0" w:hanging="360"/>
+        <w:ind w:left="720" w:right="0" w:hanging="360"/>
         <w:contextualSpacing/>
         <w:jc w:val="both"/>
         <w:rPr>
@@ -549,7 +520,7 @@
           <w:numId w:val="1"/>
         </w:numPr>
         <w:spacing w:lineRule="auto" w:line="360" w:before="0" w:after="0"/>
-        <w:ind w:left="0" w:right="0" w:hanging="360"/>
+        <w:ind w:left="720" w:right="0" w:hanging="360"/>
         <w:contextualSpacing/>
         <w:jc w:val="both"/>
         <w:rPr>
@@ -573,7 +544,7 @@
           <w:numId w:val="1"/>
         </w:numPr>
         <w:spacing w:lineRule="auto" w:line="360" w:before="0" w:after="0"/>
-        <w:ind w:left="0" w:right="0" w:hanging="360"/>
+        <w:ind w:left="720" w:right="0" w:hanging="360"/>
         <w:contextualSpacing/>
         <w:jc w:val="both"/>
         <w:rPr>
@@ -597,7 +568,7 @@
           <w:numId w:val="1"/>
         </w:numPr>
         <w:spacing w:lineRule="auto" w:line="360" w:before="0" w:after="0"/>
-        <w:ind w:left="0" w:right="0" w:hanging="360"/>
+        <w:ind w:left="720" w:right="0" w:hanging="360"/>
         <w:contextualSpacing/>
         <w:jc w:val="both"/>
         <w:rPr>
@@ -621,7 +592,7 @@
           <w:numId w:val="1"/>
         </w:numPr>
         <w:spacing w:lineRule="auto" w:line="360" w:before="0" w:after="0"/>
-        <w:ind w:left="0" w:right="0" w:hanging="360"/>
+        <w:ind w:left="720" w:right="0" w:hanging="360"/>
         <w:contextualSpacing/>
         <w:jc w:val="both"/>
         <w:rPr>
@@ -853,10 +824,7 @@
       <w:pPr>
         <w:pStyle w:val="Normal"/>
         <w:jc w:val="both"/>
-        <w:rPr>
-          <w:sz w:val="24"/>
-          <w:szCs w:val="24"/>
-        </w:rPr>
+        <w:rPr/>
       </w:pPr>
       <w:r>
         <w:rPr>
@@ -881,16 +849,7 @@
           <w:sz w:val="24"/>
           <w:szCs w:val="24"/>
         </w:rPr>
-        <w:t xml:space="preserve">nessa etapa é estabelecido as estratégia para alcançar os objetivos. Na análise de riscos entra a </w:t>
-      </w:r>
-      <w:r>
-        <w:rPr>
-          <w:i/>
-          <w:iCs/>
-          <w:sz w:val="24"/>
-          <w:szCs w:val="24"/>
-        </w:rPr>
-        <w:t>avaliação</w:t>
+        <w:t xml:space="preserve">nessa </w:t>
       </w:r>
       <w:r>
         <w:rPr>
@@ -899,41 +858,70 @@
           <w:sz w:val="24"/>
           <w:szCs w:val="24"/>
         </w:rPr>
-        <w:t xml:space="preserve"> de alternativas</w:t>
-      </w:r>
-    </w:p>
-    <w:p>
-      <w:pPr>
-        <w:pStyle w:val="Normal"/>
-        <w:jc w:val="both"/>
-        <w:rPr>
-          <w:sz w:val="24"/>
-          <w:szCs w:val="24"/>
-        </w:rPr>
-      </w:pPr>
-      <w:r>
-        <w:rPr>
-          <w:sz w:val="24"/>
-          <w:szCs w:val="24"/>
-        </w:rPr>
-        <w:t>A primeira etapa desse modelo é o levantamento de necessidades, nessa etapa é indentificado as necessidades do cliente, no caso desse projeto as necessidades do deficiente visual, originada da entrevista. Essa etapa é o ponto inicial do projeto, pois todo o resto será baseado nela.</w:t>
-      </w:r>
-    </w:p>
-    <w:p>
-      <w:pPr>
-        <w:pStyle w:val="Normal"/>
-        <w:jc w:val="both"/>
-        <w:rPr>
-          <w:sz w:val="24"/>
-          <w:szCs w:val="24"/>
-        </w:rPr>
-      </w:pPr>
-      <w:r>
-        <w:rPr>
-          <w:sz w:val="24"/>
-          <w:szCs w:val="24"/>
-        </w:rPr>
-        <w:t>Posteriormente vem a etapa de análise de requisitos, que identifica os requisitos que venha atender as necessidades levantadas anteriormente. Uma etapa de suma importância, sendo nela que é explicitado o caminho a ser tomado no projeto.</w:t>
+        <w:t>fase</w:t>
+      </w:r>
+      <w:r>
+        <w:rPr>
+          <w:i w:val="false"/>
+          <w:iCs w:val="false"/>
+          <w:sz w:val="24"/>
+          <w:szCs w:val="24"/>
+        </w:rPr>
+        <w:t xml:space="preserve"> é estabelecido as estratégia para alcançar os objetivos. Na </w:t>
+      </w:r>
+      <w:r>
+        <w:rPr>
+          <w:i w:val="false"/>
+          <w:iCs w:val="false"/>
+          <w:sz w:val="24"/>
+          <w:szCs w:val="24"/>
+        </w:rPr>
+        <w:t>fase de</w:t>
+      </w:r>
+      <w:r>
+        <w:rPr>
+          <w:i w:val="false"/>
+          <w:iCs w:val="false"/>
+          <w:sz w:val="24"/>
+          <w:szCs w:val="24"/>
+        </w:rPr>
+        <w:t xml:space="preserve"> </w:t>
+      </w:r>
+      <w:r>
+        <w:rPr>
+          <w:i/>
+          <w:iCs/>
+          <w:sz w:val="24"/>
+          <w:szCs w:val="24"/>
+        </w:rPr>
+        <w:t>análise de riscos</w:t>
+      </w:r>
+      <w:r>
+        <w:rPr>
+          <w:i w:val="false"/>
+          <w:iCs w:val="false"/>
+          <w:sz w:val="24"/>
+          <w:szCs w:val="24"/>
+        </w:rPr>
+        <w:t xml:space="preserve"> entra a avaliação de alternativas, </w:t>
+      </w:r>
+      <w:r>
+        <w:rPr>
+          <w:i w:val="false"/>
+          <w:iCs w:val="false"/>
+          <w:sz w:val="24"/>
+          <w:szCs w:val="24"/>
+        </w:rPr>
+        <w:t xml:space="preserve">indentificação e solução de riscos, nessa fase é executado uma análise de requisitos. Uma boa opção para tratar esses requesitos é a </w:t>
+      </w:r>
+      <w:r>
+        <w:rPr>
+          <w:i/>
+          <w:iCs/>
+          <w:sz w:val="24"/>
+          <w:szCs w:val="24"/>
+        </w:rPr>
+        <w:t>prototipação.</w:t>
       </w:r>
     </w:p>
     <w:p>
@@ -944,26 +932,76 @@
       </w:pPr>
       <w:r>
         <w:rPr>
-          <w:sz w:val="24"/>
-          <w:szCs w:val="24"/>
-        </w:rPr>
-        <w:t>A seguinte etapa é a projeto, nessa etapa é que é construido as especificações em detalhes do projeto. É incluido nessas especificações a projeção da interface, banco de dados, as característias do sistema</w:t>
-      </w:r>
-      <w:bookmarkStart w:id="0" w:name="_GoBack"/>
-      <w:bookmarkEnd w:id="0"/>
-      <w:r>
-        <w:rPr>
-          <w:sz w:val="24"/>
-          <w:szCs w:val="24"/>
-        </w:rPr>
-        <w:t xml:space="preserve">, hardware de processamento etc. </w:t>
-      </w:r>
-    </w:p>
-    <w:p>
-      <w:pPr>
-        <w:pStyle w:val="Normal"/>
-        <w:jc w:val="both"/>
-        <w:rPr>
+          <w:i w:val="false"/>
+          <w:iCs w:val="false"/>
+          <w:sz w:val="24"/>
+          <w:szCs w:val="24"/>
+        </w:rPr>
+        <w:t xml:space="preserve">Na terceira etapa que é a </w:t>
+      </w:r>
+      <w:r>
+        <w:rPr>
+          <w:i/>
+          <w:iCs/>
+          <w:sz w:val="24"/>
+          <w:szCs w:val="24"/>
+        </w:rPr>
+        <w:t>execução</w:t>
+      </w:r>
+      <w:r>
+        <w:rPr>
+          <w:i w:val="false"/>
+          <w:iCs w:val="false"/>
+          <w:sz w:val="24"/>
+          <w:szCs w:val="24"/>
+        </w:rPr>
+        <w:t xml:space="preserve"> ou </w:t>
+      </w:r>
+      <w:r>
+        <w:rPr>
+          <w:i/>
+          <w:iCs/>
+          <w:sz w:val="24"/>
+          <w:szCs w:val="24"/>
+        </w:rPr>
+        <w:t xml:space="preserve">desenvolvimento, </w:t>
+      </w:r>
+      <w:r>
+        <w:rPr>
+          <w:i w:val="false"/>
+          <w:iCs w:val="false"/>
+          <w:sz w:val="24"/>
+          <w:szCs w:val="24"/>
+        </w:rPr>
+        <w:t xml:space="preserve">como dito é nessa etapa que todo o projeto entra na prática, nela pode ser usado o modelo </w:t>
+      </w:r>
+      <w:r>
+        <w:rPr>
+          <w:i/>
+          <w:iCs/>
+          <w:sz w:val="24"/>
+          <w:szCs w:val="24"/>
+        </w:rPr>
+        <w:t>cascata</w:t>
+      </w:r>
+      <w:r>
+        <w:rPr>
+          <w:i w:val="false"/>
+          <w:iCs w:val="false"/>
+          <w:sz w:val="24"/>
+          <w:szCs w:val="24"/>
+        </w:rPr>
+        <w:t>. Na última etapa é a avaliação do produto e prepára-se para iniciar um novo ciclo.</w:t>
+      </w:r>
+    </w:p>
+    <w:p>
+      <w:pPr>
+        <w:pStyle w:val="Normal"/>
+        <w:jc w:val="both"/>
+        <w:rPr>
+          <w:i w:val="false"/>
+          <w:i w:val="false"/>
+          <w:iCs w:val="false"/>
           <w:sz w:val="24"/>
           <w:szCs w:val="24"/>
         </w:rPr>
@@ -982,53 +1020,98 @@
         </w:rPr>
       </w:pPr>
       <w:r>
+        <w:rPr>
+          <w:highlight w:val="yellow"/>
+        </w:rPr>
+      </w:r>
+    </w:p>
+    <w:p>
+      <w:pPr>
+        <w:pStyle w:val="Normal"/>
+        <w:jc w:val="both"/>
+        <w:rPr>
+          <w:sz w:val="24"/>
+          <w:szCs w:val="24"/>
+          <w:highlight w:val="yellow"/>
+        </w:rPr>
+      </w:pPr>
+      <w:r>
+        <w:rPr>
+          <w:sz w:val="24"/>
+          <w:szCs w:val="24"/>
+          <w:highlight w:val="yellow"/>
+        </w:rPr>
+      </w:r>
+    </w:p>
+    <w:p>
+      <w:pPr>
+        <w:pStyle w:val="Normal"/>
+        <w:jc w:val="both"/>
+        <w:rPr>
+          <w:sz w:val="24"/>
+          <w:szCs w:val="24"/>
+        </w:rPr>
+      </w:pPr>
+      <w:r>
+        <w:rPr>
+          <w:sz w:val="24"/>
+          <w:szCs w:val="24"/>
+        </w:rPr>
+      </w:r>
+    </w:p>
+    <w:p>
+      <w:pPr>
+        <w:pStyle w:val="Normal"/>
+        <w:jc w:val="both"/>
+        <w:rPr>
+          <w:sz w:val="24"/>
+          <w:szCs w:val="24"/>
+        </w:rPr>
+      </w:pPr>
+      <w:r>
+        <w:rPr>
+          <w:sz w:val="24"/>
+          <w:szCs w:val="24"/>
+        </w:rPr>
+      </w:r>
+    </w:p>
+    <w:p>
+      <w:pPr>
+        <w:pStyle w:val="Normal"/>
+        <w:jc w:val="both"/>
+        <w:rPr>
+          <w:sz w:val="24"/>
+          <w:szCs w:val="24"/>
+        </w:rPr>
+      </w:pPr>
+      <w:r>
+        <w:rPr>
+          <w:sz w:val="24"/>
+          <w:szCs w:val="24"/>
+        </w:rPr>
+      </w:r>
+    </w:p>
+    <w:p>
+      <w:pPr>
+        <w:pStyle w:val="Normal"/>
+        <w:jc w:val="both"/>
+        <w:rPr>
+          <w:sz w:val="24"/>
+          <w:szCs w:val="24"/>
+        </w:rPr>
+      </w:pPr>
+      <w:r>
+        <w:rPr>
+          <w:sz w:val="24"/>
+          <w:szCs w:val="24"/>
+        </w:rPr>
+      </w:r>
+    </w:p>
+    <w:p>
+      <w:pPr>
+        <w:pStyle w:val="Normal"/>
+        <w:jc w:val="both"/>
         <w:rPr/>
-      </w:r>
-    </w:p>
-    <w:p>
-      <w:pPr>
-        <w:pStyle w:val="Normal"/>
-        <w:jc w:val="both"/>
-        <w:rPr>
-          <w:sz w:val="24"/>
-          <w:szCs w:val="24"/>
-        </w:rPr>
-      </w:pPr>
-      <w:r>
-        <w:rPr/>
-      </w:r>
-    </w:p>
-    <w:p>
-      <w:pPr>
-        <w:pStyle w:val="Normal"/>
-        <w:jc w:val="both"/>
-        <w:rPr>
-          <w:sz w:val="24"/>
-          <w:szCs w:val="24"/>
-        </w:rPr>
-      </w:pPr>
-      <w:r>
-        <w:rPr/>
-      </w:r>
-    </w:p>
-    <w:p>
-      <w:pPr>
-        <w:pStyle w:val="Normal"/>
-        <w:jc w:val="both"/>
-        <w:rPr>
-          <w:sz w:val="24"/>
-          <w:szCs w:val="24"/>
-        </w:rPr>
-      </w:pPr>
-      <w:r>
-        <w:rPr/>
-      </w:r>
-    </w:p>
-    <w:p>
-      <w:pPr>
-        <w:pStyle w:val="Normal"/>
-        <w:jc w:val="both"/>
-        <w:rPr/>
       </w:pPr>
       <w:r>
         <w:rPr>
@@ -1048,7 +1131,10 @@
         </w:rPr>
       </w:pPr>
       <w:r>
-        <w:rPr/>
+        <w:rPr>
+          <w:sz w:val="24"/>
+          <w:szCs w:val="24"/>
+        </w:rPr>
       </w:r>
     </w:p>
     <w:p>
@@ -1120,12 +1206,13 @@
       <w:lvlText w:val=""/>
       <w:lvlJc w:val="left"/>
       <w:pPr>
-        <w:ind w:left="720" w:hanging="-360"/>
+        <w:ind w:left="720" w:hanging="0"/>
       </w:pPr>
       <w:rPr>
         <w:rFonts w:ascii="Wingdings" w:hAnsi="Wingdings" w:cs="Wingdings" w:hint="default"/>
         <w:sz w:val="24"/>
         <w:u w:val="none"/>
+        <w:rFonts w:cs="Wingdings"/>
       </w:rPr>
     </w:lvl>
     <w:lvl w:ilvl="1">
@@ -1134,12 +1221,13 @@
       <w:lvlText w:val=""/>
       <w:lvlJc w:val="left"/>
       <w:pPr>
-        <w:ind w:left="1440" w:hanging="-1080"/>
+        <w:ind w:left="1440" w:hanging="0"/>
       </w:pPr>
       <w:rPr>
         <w:rFonts w:ascii="Wingdings 2" w:hAnsi="Wingdings 2" w:cs="Wingdings 2" w:hint="default"/>
         <w:sz w:val="24"/>
         <w:u w:val="none"/>
+        <w:rFonts w:cs="Wingdings 2"/>
       </w:rPr>
     </w:lvl>
     <w:lvl w:ilvl="2">
@@ -1148,12 +1236,13 @@
       <w:lvlText w:val="■"/>
       <w:lvlJc w:val="left"/>
       <w:pPr>
-        <w:ind w:left="2160" w:hanging="-1800"/>
+        <w:ind w:left="2160" w:hanging="0"/>
       </w:pPr>
       <w:rPr>
         <w:rFonts w:ascii="OpenSymbol" w:hAnsi="OpenSymbol" w:cs="OpenSymbol" w:hint="default"/>
         <w:sz w:val="24"/>
         <w:u w:val="none"/>
+        <w:rFonts w:cs="OpenSymbol"/>
       </w:rPr>
     </w:lvl>
     <w:lvl w:ilvl="3">
@@ -1162,12 +1251,13 @@
       <w:lvlText w:val=""/>
       <w:lvlJc w:val="left"/>
       <w:pPr>
-        <w:ind w:left="2880" w:hanging="-2520"/>
+        <w:ind w:left="2880" w:hanging="0"/>
       </w:pPr>
       <w:rPr>
         <w:rFonts w:ascii="Wingdings" w:hAnsi="Wingdings" w:cs="Wingdings" w:hint="default"/>
         <w:sz w:val="24"/>
         <w:u w:val="none"/>
+        <w:rFonts w:cs="Wingdings"/>
       </w:rPr>
     </w:lvl>
     <w:lvl w:ilvl="4">
@@ -1176,12 +1266,13 @@
       <w:lvlText w:val=""/>
       <w:lvlJc w:val="left"/>
       <w:pPr>
-        <w:ind w:left="3600" w:hanging="-3240"/>
+        <w:ind w:left="3600" w:hanging="0"/>
       </w:pPr>
       <w:rPr>
         <w:rFonts w:ascii="Wingdings 2" w:hAnsi="Wingdings 2" w:cs="Wingdings 2" w:hint="default"/>
         <w:sz w:val="24"/>
         <w:u w:val="none"/>
+        <w:rFonts w:cs="Wingdings 2"/>
       </w:rPr>
     </w:lvl>
     <w:lvl w:ilvl="5">
@@ -1190,12 +1281,13 @@
       <w:lvlText w:val="■"/>
       <w:lvlJc w:val="left"/>
       <w:pPr>
-        <w:ind w:left="4320" w:hanging="-3960"/>
+        <w:ind w:left="4320" w:hanging="0"/>
       </w:pPr>
       <w:rPr>
         <w:rFonts w:ascii="OpenSymbol" w:hAnsi="OpenSymbol" w:cs="OpenSymbol" w:hint="default"/>
         <w:sz w:val="24"/>
         <w:u w:val="none"/>
+        <w:rFonts w:cs="OpenSymbol"/>
       </w:rPr>
     </w:lvl>
     <w:lvl w:ilvl="6">
@@ -1204,12 +1296,13 @@
       <w:lvlText w:val=""/>
       <w:lvlJc w:val="left"/>
       <w:pPr>
-        <w:ind w:left="5040" w:hanging="-4680"/>
+        <w:ind w:left="5040" w:hanging="0"/>
       </w:pPr>
       <w:rPr>
         <w:rFonts w:ascii="Wingdings" w:hAnsi="Wingdings" w:cs="Wingdings" w:hint="default"/>
         <w:sz w:val="24"/>
         <w:u w:val="none"/>
+        <w:rFonts w:cs="Wingdings"/>
       </w:rPr>
     </w:lvl>
     <w:lvl w:ilvl="7">
@@ -1218,12 +1311,13 @@
       <w:lvlText w:val=""/>
       <w:lvlJc w:val="left"/>
       <w:pPr>
-        <w:ind w:left="5760" w:hanging="-5400"/>
+        <w:ind w:left="5760" w:hanging="0"/>
       </w:pPr>
       <w:rPr>
         <w:rFonts w:ascii="Wingdings 2" w:hAnsi="Wingdings 2" w:cs="Wingdings 2" w:hint="default"/>
         <w:sz w:val="24"/>
         <w:u w:val="none"/>
+        <w:rFonts w:cs="Wingdings 2"/>
       </w:rPr>
     </w:lvl>
     <w:lvl w:ilvl="8">
@@ -1232,12 +1326,13 @@
       <w:lvlText w:val="■"/>
       <w:lvlJc w:val="left"/>
       <w:pPr>
-        <w:ind w:left="6480" w:hanging="-6120"/>
+        <w:ind w:left="6480" w:hanging="0"/>
       </w:pPr>
       <w:rPr>
         <w:rFonts w:ascii="OpenSymbol" w:hAnsi="OpenSymbol" w:cs="OpenSymbol" w:hint="default"/>
         <w:sz w:val="24"/>
         <w:u w:val="none"/>
+        <w:rFonts w:cs="OpenSymbol"/>
       </w:rPr>
     </w:lvl>
   </w:abstractNum>
@@ -1376,7 +1471,6 @@
       <w:rPr>
         <w:rFonts w:ascii="Arial" w:hAnsi="Arial" w:eastAsia="Arial" w:cs="Arial"/>
         <w:color w:val="000000"/>
-        <w:sz w:val="22"/>
         <w:szCs w:val="22"/>
         <w:lang w:val="pt-BR" w:eastAsia="pt-BR" w:bidi="ar-SA"/>
       </w:rPr>
@@ -1392,9 +1486,7 @@
     <w:qFormat/>
     <w:pPr>
       <w:widowControl/>
-      <w:kinsoku w:val="true"/>
-      <w:overflowPunct w:val="true"/>
-      <w:autoSpaceDE w:val="true"/>
+      <w:overflowPunct w:val="false"/>
       <w:bidi w:val="0"/>
       <w:spacing w:lineRule="auto" w:line="276"/>
       <w:jc w:val="left"/>
@@ -1415,10 +1507,6 @@
     <w:pPr>
       <w:keepNext/>
       <w:keepLines/>
-      <w:numPr>
-        <w:ilvl w:val="0"/>
-        <w:numId w:val="0"/>
-      </w:numPr>
       <w:spacing w:before="200" w:after="0"/>
       <w:contextualSpacing/>
       <w:outlineLvl w:val="0"/>
@@ -1437,10 +1525,6 @@
     <w:pPr>
       <w:keepNext/>
       <w:keepLines/>
-      <w:numPr>
-        <w:ilvl w:val="0"/>
-        <w:numId w:val="0"/>
-      </w:numPr>
       <w:spacing w:before="200" w:after="0"/>
       <w:contextualSpacing/>
       <w:outlineLvl w:val="1"/>
@@ -1460,10 +1544,6 @@
     <w:pPr>
       <w:keepNext/>
       <w:keepLines/>
-      <w:numPr>
-        <w:ilvl w:val="0"/>
-        <w:numId w:val="0"/>
-      </w:numPr>
       <w:spacing w:before="160" w:after="0"/>
       <w:contextualSpacing/>
       <w:outlineLvl w:val="2"/>
@@ -1484,10 +1564,6 @@
     <w:pPr>
       <w:keepNext/>
       <w:keepLines/>
-      <w:numPr>
-        <w:ilvl w:val="0"/>
-        <w:numId w:val="0"/>
-      </w:numPr>
       <w:spacing w:before="160" w:after="0"/>
       <w:contextualSpacing/>
       <w:outlineLvl w:val="3"/>
@@ -1506,10 +1582,6 @@
     <w:pPr>
       <w:keepNext/>
       <w:keepLines/>
-      <w:numPr>
-        <w:ilvl w:val="0"/>
-        <w:numId w:val="0"/>
-      </w:numPr>
       <w:spacing w:before="160" w:after="0"/>
       <w:contextualSpacing/>
       <w:outlineLvl w:val="4"/>
@@ -1527,10 +1599,6 @@
     <w:pPr>
       <w:keepNext/>
       <w:keepLines/>
-      <w:numPr>
-        <w:ilvl w:val="0"/>
-        <w:numId w:val="0"/>
-      </w:numPr>
       <w:spacing w:before="160" w:after="0"/>
       <w:contextualSpacing/>
       <w:outlineLvl w:val="5"/>
@@ -1570,6 +1638,33 @@
       <w:color w:val="000080"/>
       <w:u w:val="single"/>
       <w:lang w:val="zxx" w:eastAsia="zxx" w:bidi="zxx"/>
+    </w:rPr>
+  </w:style>
+  <w:style w:type="character" w:styleId="ListLabel2">
+    <w:name w:val="ListLabel 2"/>
+    <w:qFormat/>
+    <w:rPr>
+      <w:rFonts w:cs="Wingdings"/>
+      <w:sz w:val="24"/>
+      <w:u w:val="none"/>
+    </w:rPr>
+  </w:style>
+  <w:style w:type="character" w:styleId="ListLabel3">
+    <w:name w:val="ListLabel 3"/>
+    <w:qFormat/>
+    <w:rPr>
+      <w:rFonts w:cs="Wingdings 2"/>
+      <w:sz w:val="24"/>
+      <w:u w:val="none"/>
+    </w:rPr>
+  </w:style>
+  <w:style w:type="character" w:styleId="ListLabel4">
+    <w:name w:val="ListLabel 4"/>
+    <w:qFormat/>
+    <w:rPr>
+      <w:rFonts w:cs="OpenSymbol"/>
+      <w:sz w:val="24"/>
+      <w:u w:val="none"/>
     </w:rPr>
   </w:style>
   <w:style w:type="paragraph" w:styleId="Heading">

</xml_diff>